<commit_message>
- Update file bao cao
</commit_message>
<xml_diff>
--- a/VRA.LeHoangDung.docx
+++ b/VRA.LeHoangDung.docx
@@ -802,7 +802,7 @@
                                 <w:sz w:val="20"/>
                                 <w:szCs w:val="26"/>
                               </w:rPr>
-                              <w:t>train</w:t>
+                              <w:t>./train-</w:t>
                             </w:r>
                             <w:r>
                               <w:rPr>
@@ -811,7 +811,7 @@
                                 <w:sz w:val="20"/>
                                 <w:szCs w:val="26"/>
                               </w:rPr>
-                              <w:t>-images.idx3-ubyte'</w:t>
+                              <w:t>images.idx3-ubyte'</w:t>
                             </w:r>
                             <w:r>
                               <w:rPr>
@@ -860,7 +860,7 @@
                                 <w:sz w:val="20"/>
                                 <w:szCs w:val="26"/>
                               </w:rPr>
-                              <w:t>train</w:t>
+                              <w:t>./train-</w:t>
                             </w:r>
                             <w:r>
                               <w:rPr>
@@ -869,7 +869,7 @@
                                 <w:sz w:val="20"/>
                                 <w:szCs w:val="26"/>
                               </w:rPr>
-                              <w:t>-labels.idx1-ubyte'</w:t>
+                              <w:t>labels.idx1-ubyte'</w:t>
                             </w:r>
                             <w:r>
                               <w:rPr>
@@ -1453,7 +1453,7 @@
                           <w:sz w:val="20"/>
                           <w:szCs w:val="26"/>
                         </w:rPr>
-                        <w:t>train</w:t>
+                        <w:t>./train-</w:t>
                       </w:r>
                       <w:r>
                         <w:rPr>
@@ -1462,7 +1462,7 @@
                           <w:sz w:val="20"/>
                           <w:szCs w:val="26"/>
                         </w:rPr>
-                        <w:t>-images.idx3-ubyte'</w:t>
+                        <w:t>images.idx3-ubyte'</w:t>
                       </w:r>
                       <w:r>
                         <w:rPr>
@@ -1511,7 +1511,7 @@
                           <w:sz w:val="20"/>
                           <w:szCs w:val="26"/>
                         </w:rPr>
-                        <w:t>train</w:t>
+                        <w:t>./train-</w:t>
                       </w:r>
                       <w:r>
                         <w:rPr>
@@ -1520,7 +1520,7 @@
                           <w:sz w:val="20"/>
                           <w:szCs w:val="26"/>
                         </w:rPr>
-                        <w:t>-labels.idx1-ubyte'</w:t>
+                        <w:t>labels.idx1-ubyte'</w:t>
                       </w:r>
                       <w:r>
                         <w:rPr>
@@ -2533,7 +2533,25 @@
                                 <w:sz w:val="20"/>
                                 <w:szCs w:val="26"/>
                               </w:rPr>
-                              <w:t>'t10k-images.idx3-ubyte'</w:t>
+                              <w:t>'</w:t>
+                            </w:r>
+                            <w:r>
+                              <w:rPr>
+                                <w:rFonts w:ascii="Courier New" w:hAnsi="Courier New" w:cs="Courier New"/>
+                                <w:color w:val="A020F0"/>
+                                <w:sz w:val="20"/>
+                                <w:szCs w:val="26"/>
+                              </w:rPr>
+                              <w:t>./t10k-</w:t>
+                            </w:r>
+                            <w:r>
+                              <w:rPr>
+                                <w:rFonts w:ascii="Courier New" w:hAnsi="Courier New" w:cs="Courier New"/>
+                                <w:color w:val="A020F0"/>
+                                <w:sz w:val="20"/>
+                                <w:szCs w:val="26"/>
+                              </w:rPr>
+                              <w:t>images.idx3-ubyte'</w:t>
                             </w:r>
                             <w:r>
                               <w:rPr>
@@ -2573,7 +2591,25 @@
                                 <w:sz w:val="20"/>
                                 <w:szCs w:val="26"/>
                               </w:rPr>
-                              <w:t>'t10k-labels.idx1-ubyte'</w:t>
+                              <w:t>'</w:t>
+                            </w:r>
+                            <w:r>
+                              <w:rPr>
+                                <w:rFonts w:ascii="Courier New" w:hAnsi="Courier New" w:cs="Courier New"/>
+                                <w:color w:val="A020F0"/>
+                                <w:sz w:val="20"/>
+                                <w:szCs w:val="26"/>
+                              </w:rPr>
+                              <w:t>./t10k-</w:t>
+                            </w:r>
+                            <w:r>
+                              <w:rPr>
+                                <w:rFonts w:ascii="Courier New" w:hAnsi="Courier New" w:cs="Courier New"/>
+                                <w:color w:val="A020F0"/>
+                                <w:sz w:val="20"/>
+                                <w:szCs w:val="26"/>
+                              </w:rPr>
+                              <w:t>labels.idx1-ubyte'</w:t>
                             </w:r>
                             <w:r>
                               <w:rPr>
@@ -3126,7 +3162,25 @@
                           <w:sz w:val="20"/>
                           <w:szCs w:val="26"/>
                         </w:rPr>
-                        <w:t>'t10k-images.idx3-ubyte'</w:t>
+                        <w:t>'</w:t>
+                      </w:r>
+                      <w:r>
+                        <w:rPr>
+                          <w:rFonts w:ascii="Courier New" w:hAnsi="Courier New" w:cs="Courier New"/>
+                          <w:color w:val="A020F0"/>
+                          <w:sz w:val="20"/>
+                          <w:szCs w:val="26"/>
+                        </w:rPr>
+                        <w:t>./t10k-</w:t>
+                      </w:r>
+                      <w:r>
+                        <w:rPr>
+                          <w:rFonts w:ascii="Courier New" w:hAnsi="Courier New" w:cs="Courier New"/>
+                          <w:color w:val="A020F0"/>
+                          <w:sz w:val="20"/>
+                          <w:szCs w:val="26"/>
+                        </w:rPr>
+                        <w:t>images.idx3-ubyte'</w:t>
                       </w:r>
                       <w:r>
                         <w:rPr>
@@ -3166,7 +3220,25 @@
                           <w:sz w:val="20"/>
                           <w:szCs w:val="26"/>
                         </w:rPr>
-                        <w:t>'t10k-labels.idx1-ubyte'</w:t>
+                        <w:t>'</w:t>
+                      </w:r>
+                      <w:r>
+                        <w:rPr>
+                          <w:rFonts w:ascii="Courier New" w:hAnsi="Courier New" w:cs="Courier New"/>
+                          <w:color w:val="A020F0"/>
+                          <w:sz w:val="20"/>
+                          <w:szCs w:val="26"/>
+                        </w:rPr>
+                        <w:t>./t10k-</w:t>
+                      </w:r>
+                      <w:r>
+                        <w:rPr>
+                          <w:rFonts w:ascii="Courier New" w:hAnsi="Courier New" w:cs="Courier New"/>
+                          <w:color w:val="A020F0"/>
+                          <w:sz w:val="20"/>
+                          <w:szCs w:val="26"/>
+                        </w:rPr>
+                        <w:t>labels.idx1-ubyte'</w:t>
                       </w:r>
                       <w:r>
                         <w:rPr>
@@ -3412,6 +3484,8 @@
         </w:rPr>
         <w:t>Q2.</w:t>
       </w:r>
+      <w:bookmarkStart w:id="0" w:name="_GoBack"/>
+      <w:bookmarkEnd w:id="0"/>
     </w:p>
     <w:p>
       <w:pPr>
@@ -3953,7 +4027,25 @@
                                 <w:sz w:val="20"/>
                                 <w:szCs w:val="26"/>
                               </w:rPr>
-                              <w:t>'train-labels.idx1-ubyte'</w:t>
+                              <w:t>'</w:t>
+                            </w:r>
+                            <w:r>
+                              <w:rPr>
+                                <w:rFonts w:ascii="Courier New" w:hAnsi="Courier New" w:cs="Courier New"/>
+                                <w:color w:val="A020F0"/>
+                                <w:sz w:val="20"/>
+                                <w:szCs w:val="26"/>
+                              </w:rPr>
+                              <w:t>./train-</w:t>
+                            </w:r>
+                            <w:r>
+                              <w:rPr>
+                                <w:rFonts w:ascii="Courier New" w:hAnsi="Courier New" w:cs="Courier New"/>
+                                <w:color w:val="A020F0"/>
+                                <w:sz w:val="20"/>
+                                <w:szCs w:val="26"/>
+                              </w:rPr>
+                              <w:t>labels.idx1-ubyte'</w:t>
                             </w:r>
                             <w:r>
                               <w:rPr>
@@ -4575,7 +4667,25 @@
                           <w:sz w:val="20"/>
                           <w:szCs w:val="26"/>
                         </w:rPr>
-                        <w:t>'train-labels.idx1-ubyte'</w:t>
+                        <w:t>'</w:t>
+                      </w:r>
+                      <w:r>
+                        <w:rPr>
+                          <w:rFonts w:ascii="Courier New" w:hAnsi="Courier New" w:cs="Courier New"/>
+                          <w:color w:val="A020F0"/>
+                          <w:sz w:val="20"/>
+                          <w:szCs w:val="26"/>
+                        </w:rPr>
+                        <w:t>./train-</w:t>
+                      </w:r>
+                      <w:r>
+                        <w:rPr>
+                          <w:rFonts w:ascii="Courier New" w:hAnsi="Courier New" w:cs="Courier New"/>
+                          <w:color w:val="A020F0"/>
+                          <w:sz w:val="20"/>
+                          <w:szCs w:val="26"/>
+                        </w:rPr>
+                        <w:t>labels.idx1-ubyte'</w:t>
                       </w:r>
                       <w:r>
                         <w:rPr>
@@ -5319,7 +5429,25 @@
                                 <w:sz w:val="20"/>
                                 <w:szCs w:val="26"/>
                               </w:rPr>
-                              <w:t>'t10k-labels.idx1-ubyte'</w:t>
+                              <w:t>'</w:t>
+                            </w:r>
+                            <w:r>
+                              <w:rPr>
+                                <w:rFonts w:ascii="Courier New" w:hAnsi="Courier New" w:cs="Courier New"/>
+                                <w:color w:val="A020F0"/>
+                                <w:sz w:val="20"/>
+                                <w:szCs w:val="26"/>
+                              </w:rPr>
+                              <w:t>./t10k-</w:t>
+                            </w:r>
+                            <w:r>
+                              <w:rPr>
+                                <w:rFonts w:ascii="Courier New" w:hAnsi="Courier New" w:cs="Courier New"/>
+                                <w:color w:val="A020F0"/>
+                                <w:sz w:val="20"/>
+                                <w:szCs w:val="26"/>
+                              </w:rPr>
+                              <w:t>labels.idx1-ubyte'</w:t>
                             </w:r>
                             <w:r>
                               <w:rPr>
@@ -5928,7 +6056,25 @@
                           <w:sz w:val="20"/>
                           <w:szCs w:val="26"/>
                         </w:rPr>
-                        <w:t>'t10k-labels.idx1-ubyte'</w:t>
+                        <w:t>'</w:t>
+                      </w:r>
+                      <w:r>
+                        <w:rPr>
+                          <w:rFonts w:ascii="Courier New" w:hAnsi="Courier New" w:cs="Courier New"/>
+                          <w:color w:val="A020F0"/>
+                          <w:sz w:val="20"/>
+                          <w:szCs w:val="26"/>
+                        </w:rPr>
+                        <w:t>./t10k-</w:t>
+                      </w:r>
+                      <w:r>
+                        <w:rPr>
+                          <w:rFonts w:ascii="Courier New" w:hAnsi="Courier New" w:cs="Courier New"/>
+                          <w:color w:val="A020F0"/>
+                          <w:sz w:val="20"/>
+                          <w:szCs w:val="26"/>
+                        </w:rPr>
+                        <w:t>labels.idx1-ubyte'</w:t>
                       </w:r>
                       <w:r>
                         <w:rPr>
@@ -6783,7 +6929,25 @@
                                 <w:sz w:val="20"/>
                                 <w:szCs w:val="26"/>
                               </w:rPr>
-                              <w:t>'train-images.idx3-ubyte'</w:t>
+                              <w:t>'</w:t>
+                            </w:r>
+                            <w:r>
+                              <w:rPr>
+                                <w:rFonts w:ascii="Courier New" w:hAnsi="Courier New" w:cs="Courier New"/>
+                                <w:color w:val="A020F0"/>
+                                <w:sz w:val="20"/>
+                                <w:szCs w:val="26"/>
+                              </w:rPr>
+                              <w:t>./train-</w:t>
+                            </w:r>
+                            <w:r>
+                              <w:rPr>
+                                <w:rFonts w:ascii="Courier New" w:hAnsi="Courier New" w:cs="Courier New"/>
+                                <w:color w:val="A020F0"/>
+                                <w:sz w:val="20"/>
+                                <w:szCs w:val="26"/>
+                              </w:rPr>
+                              <w:t>images.idx3-ubyte'</w:t>
                             </w:r>
                             <w:r>
                               <w:rPr>
@@ -6823,7 +6987,25 @@
                                 <w:sz w:val="20"/>
                                 <w:szCs w:val="26"/>
                               </w:rPr>
-                              <w:t>'train-labels.idx1-ubyte'</w:t>
+                              <w:t>'</w:t>
+                            </w:r>
+                            <w:r>
+                              <w:rPr>
+                                <w:rFonts w:ascii="Courier New" w:hAnsi="Courier New" w:cs="Courier New"/>
+                                <w:color w:val="A020F0"/>
+                                <w:sz w:val="20"/>
+                                <w:szCs w:val="26"/>
+                              </w:rPr>
+                              <w:t>./train-</w:t>
+                            </w:r>
+                            <w:r>
+                              <w:rPr>
+                                <w:rFonts w:ascii="Courier New" w:hAnsi="Courier New" w:cs="Courier New"/>
+                                <w:color w:val="A020F0"/>
+                                <w:sz w:val="20"/>
+                                <w:szCs w:val="26"/>
+                              </w:rPr>
+                              <w:t>labels.idx1-ubyte'</w:t>
                             </w:r>
                             <w:r>
                               <w:rPr>
@@ -6907,7 +7089,25 @@
                                 <w:sz w:val="20"/>
                                 <w:szCs w:val="26"/>
                               </w:rPr>
-                              <w:t>'t10k-images.idx3-ubyte'</w:t>
+                              <w:t>'</w:t>
+                            </w:r>
+                            <w:r>
+                              <w:rPr>
+                                <w:rFonts w:ascii="Courier New" w:hAnsi="Courier New" w:cs="Courier New"/>
+                                <w:color w:val="A020F0"/>
+                                <w:sz w:val="20"/>
+                                <w:szCs w:val="26"/>
+                              </w:rPr>
+                              <w:t>./t10k-</w:t>
+                            </w:r>
+                            <w:r>
+                              <w:rPr>
+                                <w:rFonts w:ascii="Courier New" w:hAnsi="Courier New" w:cs="Courier New"/>
+                                <w:color w:val="A020F0"/>
+                                <w:sz w:val="20"/>
+                                <w:szCs w:val="26"/>
+                              </w:rPr>
+                              <w:t>images.idx3-ubyte'</w:t>
                             </w:r>
                             <w:r>
                               <w:rPr>
@@ -7476,7 +7676,25 @@
                           <w:sz w:val="20"/>
                           <w:szCs w:val="26"/>
                         </w:rPr>
-                        <w:t>'train-images.idx3-ubyte'</w:t>
+                        <w:t>'</w:t>
+                      </w:r>
+                      <w:r>
+                        <w:rPr>
+                          <w:rFonts w:ascii="Courier New" w:hAnsi="Courier New" w:cs="Courier New"/>
+                          <w:color w:val="A020F0"/>
+                          <w:sz w:val="20"/>
+                          <w:szCs w:val="26"/>
+                        </w:rPr>
+                        <w:t>./train-</w:t>
+                      </w:r>
+                      <w:r>
+                        <w:rPr>
+                          <w:rFonts w:ascii="Courier New" w:hAnsi="Courier New" w:cs="Courier New"/>
+                          <w:color w:val="A020F0"/>
+                          <w:sz w:val="20"/>
+                          <w:szCs w:val="26"/>
+                        </w:rPr>
+                        <w:t>images.idx3-ubyte'</w:t>
                       </w:r>
                       <w:r>
                         <w:rPr>
@@ -7516,7 +7734,25 @@
                           <w:sz w:val="20"/>
                           <w:szCs w:val="26"/>
                         </w:rPr>
-                        <w:t>'train-labels.idx1-ubyte'</w:t>
+                        <w:t>'</w:t>
+                      </w:r>
+                      <w:r>
+                        <w:rPr>
+                          <w:rFonts w:ascii="Courier New" w:hAnsi="Courier New" w:cs="Courier New"/>
+                          <w:color w:val="A020F0"/>
+                          <w:sz w:val="20"/>
+                          <w:szCs w:val="26"/>
+                        </w:rPr>
+                        <w:t>./train-</w:t>
+                      </w:r>
+                      <w:r>
+                        <w:rPr>
+                          <w:rFonts w:ascii="Courier New" w:hAnsi="Courier New" w:cs="Courier New"/>
+                          <w:color w:val="A020F0"/>
+                          <w:sz w:val="20"/>
+                          <w:szCs w:val="26"/>
+                        </w:rPr>
+                        <w:t>labels.idx1-ubyte'</w:t>
                       </w:r>
                       <w:r>
                         <w:rPr>
@@ -7600,7 +7836,25 @@
                           <w:sz w:val="20"/>
                           <w:szCs w:val="26"/>
                         </w:rPr>
-                        <w:t>'t10k-images.idx3-ubyte'</w:t>
+                        <w:t>'</w:t>
+                      </w:r>
+                      <w:r>
+                        <w:rPr>
+                          <w:rFonts w:ascii="Courier New" w:hAnsi="Courier New" w:cs="Courier New"/>
+                          <w:color w:val="A020F0"/>
+                          <w:sz w:val="20"/>
+                          <w:szCs w:val="26"/>
+                        </w:rPr>
+                        <w:t>./t10k-</w:t>
+                      </w:r>
+                      <w:r>
+                        <w:rPr>
+                          <w:rFonts w:ascii="Courier New" w:hAnsi="Courier New" w:cs="Courier New"/>
+                          <w:color w:val="A020F0"/>
+                          <w:sz w:val="20"/>
+                          <w:szCs w:val="26"/>
+                        </w:rPr>
+                        <w:t>images.idx3-ubyte'</w:t>
                       </w:r>
                       <w:r>
                         <w:rPr>
@@ -8162,8 +8416,6 @@
         <w:lastRenderedPageBreak/>
         <w:t>Q6.</w:t>
       </w:r>
-      <w:bookmarkStart w:id="0" w:name="_GoBack"/>
-      <w:bookmarkEnd w:id="0"/>
       <w:r>
         <w:rPr>
           <w:noProof/>
@@ -8475,7 +8727,25 @@
                                 <w:sz w:val="20"/>
                                 <w:szCs w:val="26"/>
                               </w:rPr>
-                              <w:t>'train-images.idx3-ubyte'</w:t>
+                              <w:t>'</w:t>
+                            </w:r>
+                            <w:r>
+                              <w:rPr>
+                                <w:rFonts w:ascii="Courier New" w:hAnsi="Courier New" w:cs="Courier New"/>
+                                <w:color w:val="A020F0"/>
+                                <w:sz w:val="20"/>
+                                <w:szCs w:val="26"/>
+                              </w:rPr>
+                              <w:t>./train-</w:t>
+                            </w:r>
+                            <w:r>
+                              <w:rPr>
+                                <w:rFonts w:ascii="Courier New" w:hAnsi="Courier New" w:cs="Courier New"/>
+                                <w:color w:val="A020F0"/>
+                                <w:sz w:val="20"/>
+                                <w:szCs w:val="26"/>
+                              </w:rPr>
+                              <w:t>images.idx3-ubyte'</w:t>
                             </w:r>
                             <w:r>
                               <w:rPr>
@@ -8515,7 +8785,25 @@
                                 <w:sz w:val="20"/>
                                 <w:szCs w:val="26"/>
                               </w:rPr>
-                              <w:t>'train-labels.idx1-ubyte'</w:t>
+                              <w:t>'</w:t>
+                            </w:r>
+                            <w:r>
+                              <w:rPr>
+                                <w:rFonts w:ascii="Courier New" w:hAnsi="Courier New" w:cs="Courier New"/>
+                                <w:color w:val="A020F0"/>
+                                <w:sz w:val="20"/>
+                                <w:szCs w:val="26"/>
+                              </w:rPr>
+                              <w:t>./train-</w:t>
+                            </w:r>
+                            <w:r>
+                              <w:rPr>
+                                <w:rFonts w:ascii="Courier New" w:hAnsi="Courier New" w:cs="Courier New"/>
+                                <w:color w:val="A020F0"/>
+                                <w:sz w:val="20"/>
+                                <w:szCs w:val="26"/>
+                              </w:rPr>
+                              <w:t>labels.idx1-ubyte'</w:t>
                             </w:r>
                             <w:r>
                               <w:rPr>
@@ -8599,7 +8887,25 @@
                                 <w:sz w:val="20"/>
                                 <w:szCs w:val="26"/>
                               </w:rPr>
-                              <w:t>'t10k-images.idx3-ubyte'</w:t>
+                              <w:t>'</w:t>
+                            </w:r>
+                            <w:r>
+                              <w:rPr>
+                                <w:rFonts w:ascii="Courier New" w:hAnsi="Courier New" w:cs="Courier New"/>
+                                <w:color w:val="A020F0"/>
+                                <w:sz w:val="20"/>
+                                <w:szCs w:val="26"/>
+                              </w:rPr>
+                              <w:t>./t10k-</w:t>
+                            </w:r>
+                            <w:r>
+                              <w:rPr>
+                                <w:rFonts w:ascii="Courier New" w:hAnsi="Courier New" w:cs="Courier New"/>
+                                <w:color w:val="A020F0"/>
+                                <w:sz w:val="20"/>
+                                <w:szCs w:val="26"/>
+                              </w:rPr>
+                              <w:t>images.idx3-ubyte'</w:t>
                             </w:r>
                             <w:r>
                               <w:rPr>
@@ -8639,7 +8945,25 @@
                                 <w:sz w:val="20"/>
                                 <w:szCs w:val="26"/>
                               </w:rPr>
-                              <w:t>'t10k-labels.idx1-ubyte'</w:t>
+                              <w:t>'</w:t>
+                            </w:r>
+                            <w:r>
+                              <w:rPr>
+                                <w:rFonts w:ascii="Courier New" w:hAnsi="Courier New" w:cs="Courier New"/>
+                                <w:color w:val="A020F0"/>
+                                <w:sz w:val="20"/>
+                                <w:szCs w:val="26"/>
+                              </w:rPr>
+                              <w:t>./t10k-</w:t>
+                            </w:r>
+                            <w:r>
+                              <w:rPr>
+                                <w:rFonts w:ascii="Courier New" w:hAnsi="Courier New" w:cs="Courier New"/>
+                                <w:color w:val="A020F0"/>
+                                <w:sz w:val="20"/>
+                                <w:szCs w:val="26"/>
+                              </w:rPr>
+                              <w:t>labels.idx1-ubyte'</w:t>
                             </w:r>
                             <w:r>
                               <w:rPr>
@@ -9546,7 +9870,25 @@
                           <w:sz w:val="20"/>
                           <w:szCs w:val="26"/>
                         </w:rPr>
-                        <w:t>'train-images.idx3-ubyte'</w:t>
+                        <w:t>'</w:t>
+                      </w:r>
+                      <w:r>
+                        <w:rPr>
+                          <w:rFonts w:ascii="Courier New" w:hAnsi="Courier New" w:cs="Courier New"/>
+                          <w:color w:val="A020F0"/>
+                          <w:sz w:val="20"/>
+                          <w:szCs w:val="26"/>
+                        </w:rPr>
+                        <w:t>./train-</w:t>
+                      </w:r>
+                      <w:r>
+                        <w:rPr>
+                          <w:rFonts w:ascii="Courier New" w:hAnsi="Courier New" w:cs="Courier New"/>
+                          <w:color w:val="A020F0"/>
+                          <w:sz w:val="20"/>
+                          <w:szCs w:val="26"/>
+                        </w:rPr>
+                        <w:t>images.idx3-ubyte'</w:t>
                       </w:r>
                       <w:r>
                         <w:rPr>
@@ -9586,7 +9928,25 @@
                           <w:sz w:val="20"/>
                           <w:szCs w:val="26"/>
                         </w:rPr>
-                        <w:t>'train-labels.idx1-ubyte'</w:t>
+                        <w:t>'</w:t>
+                      </w:r>
+                      <w:r>
+                        <w:rPr>
+                          <w:rFonts w:ascii="Courier New" w:hAnsi="Courier New" w:cs="Courier New"/>
+                          <w:color w:val="A020F0"/>
+                          <w:sz w:val="20"/>
+                          <w:szCs w:val="26"/>
+                        </w:rPr>
+                        <w:t>./train-</w:t>
+                      </w:r>
+                      <w:r>
+                        <w:rPr>
+                          <w:rFonts w:ascii="Courier New" w:hAnsi="Courier New" w:cs="Courier New"/>
+                          <w:color w:val="A020F0"/>
+                          <w:sz w:val="20"/>
+                          <w:szCs w:val="26"/>
+                        </w:rPr>
+                        <w:t>labels.idx1-ubyte'</w:t>
                       </w:r>
                       <w:r>
                         <w:rPr>
@@ -9670,7 +10030,25 @@
                           <w:sz w:val="20"/>
                           <w:szCs w:val="26"/>
                         </w:rPr>
-                        <w:t>'t10k-images.idx3-ubyte'</w:t>
+                        <w:t>'</w:t>
+                      </w:r>
+                      <w:r>
+                        <w:rPr>
+                          <w:rFonts w:ascii="Courier New" w:hAnsi="Courier New" w:cs="Courier New"/>
+                          <w:color w:val="A020F0"/>
+                          <w:sz w:val="20"/>
+                          <w:szCs w:val="26"/>
+                        </w:rPr>
+                        <w:t>./t10k-</w:t>
+                      </w:r>
+                      <w:r>
+                        <w:rPr>
+                          <w:rFonts w:ascii="Courier New" w:hAnsi="Courier New" w:cs="Courier New"/>
+                          <w:color w:val="A020F0"/>
+                          <w:sz w:val="20"/>
+                          <w:szCs w:val="26"/>
+                        </w:rPr>
+                        <w:t>images.idx3-ubyte'</w:t>
                       </w:r>
                       <w:r>
                         <w:rPr>
@@ -9710,7 +10088,25 @@
                           <w:sz w:val="20"/>
                           <w:szCs w:val="26"/>
                         </w:rPr>
-                        <w:t>'t10k-labels.idx1-ubyte'</w:t>
+                        <w:t>'</w:t>
+                      </w:r>
+                      <w:r>
+                        <w:rPr>
+                          <w:rFonts w:ascii="Courier New" w:hAnsi="Courier New" w:cs="Courier New"/>
+                          <w:color w:val="A020F0"/>
+                          <w:sz w:val="20"/>
+                          <w:szCs w:val="26"/>
+                        </w:rPr>
+                        <w:t>./t10k-</w:t>
+                      </w:r>
+                      <w:r>
+                        <w:rPr>
+                          <w:rFonts w:ascii="Courier New" w:hAnsi="Courier New" w:cs="Courier New"/>
+                          <w:color w:val="A020F0"/>
+                          <w:sz w:val="20"/>
+                          <w:szCs w:val="26"/>
+                        </w:rPr>
+                        <w:t>labels.idx1-ubyte'</w:t>
                       </w:r>
                       <w:r>
                         <w:rPr>
@@ -10709,7 +11105,25 @@
                                 <w:sz w:val="20"/>
                                 <w:szCs w:val="26"/>
                               </w:rPr>
-                              <w:t>'train-images.idx3-ubyte'</w:t>
+                              <w:t>'</w:t>
+                            </w:r>
+                            <w:r>
+                              <w:rPr>
+                                <w:rFonts w:ascii="Courier New" w:hAnsi="Courier New" w:cs="Courier New"/>
+                                <w:color w:val="A020F0"/>
+                                <w:sz w:val="20"/>
+                                <w:szCs w:val="26"/>
+                              </w:rPr>
+                              <w:t>./train-</w:t>
+                            </w:r>
+                            <w:r>
+                              <w:rPr>
+                                <w:rFonts w:ascii="Courier New" w:hAnsi="Courier New" w:cs="Courier New"/>
+                                <w:color w:val="A020F0"/>
+                                <w:sz w:val="20"/>
+                                <w:szCs w:val="26"/>
+                              </w:rPr>
+                              <w:t>images.idx3-ubyte'</w:t>
                             </w:r>
                             <w:r>
                               <w:rPr>
@@ -10749,7 +11163,25 @@
                                 <w:sz w:val="20"/>
                                 <w:szCs w:val="26"/>
                               </w:rPr>
-                              <w:t>'train-labels.idx1-ubyte'</w:t>
+                              <w:t>'</w:t>
+                            </w:r>
+                            <w:r>
+                              <w:rPr>
+                                <w:rFonts w:ascii="Courier New" w:hAnsi="Courier New" w:cs="Courier New"/>
+                                <w:color w:val="A020F0"/>
+                                <w:sz w:val="20"/>
+                                <w:szCs w:val="26"/>
+                              </w:rPr>
+                              <w:t>./train-</w:t>
+                            </w:r>
+                            <w:r>
+                              <w:rPr>
+                                <w:rFonts w:ascii="Courier New" w:hAnsi="Courier New" w:cs="Courier New"/>
+                                <w:color w:val="A020F0"/>
+                                <w:sz w:val="20"/>
+                                <w:szCs w:val="26"/>
+                              </w:rPr>
+                              <w:t>labels.idx1-ubyte'</w:t>
                             </w:r>
                             <w:r>
                               <w:rPr>
@@ -10833,7 +11265,25 @@
                                 <w:sz w:val="20"/>
                                 <w:szCs w:val="26"/>
                               </w:rPr>
-                              <w:t>'t10k-images.idx3-ubyte'</w:t>
+                              <w:t>'</w:t>
+                            </w:r>
+                            <w:r>
+                              <w:rPr>
+                                <w:rFonts w:ascii="Courier New" w:hAnsi="Courier New" w:cs="Courier New"/>
+                                <w:color w:val="A020F0"/>
+                                <w:sz w:val="20"/>
+                                <w:szCs w:val="26"/>
+                              </w:rPr>
+                              <w:t>./t10k-</w:t>
+                            </w:r>
+                            <w:r>
+                              <w:rPr>
+                                <w:rFonts w:ascii="Courier New" w:hAnsi="Courier New" w:cs="Courier New"/>
+                                <w:color w:val="A020F0"/>
+                                <w:sz w:val="20"/>
+                                <w:szCs w:val="26"/>
+                              </w:rPr>
+                              <w:t>images.idx3-ubyte'</w:t>
                             </w:r>
                             <w:r>
                               <w:rPr>
@@ -10873,7 +11323,25 @@
                                 <w:sz w:val="20"/>
                                 <w:szCs w:val="26"/>
                               </w:rPr>
-                              <w:t>'t10k-labels.idx1-ubyte'</w:t>
+                              <w:t>'</w:t>
+                            </w:r>
+                            <w:r>
+                              <w:rPr>
+                                <w:rFonts w:ascii="Courier New" w:hAnsi="Courier New" w:cs="Courier New"/>
+                                <w:color w:val="A020F0"/>
+                                <w:sz w:val="20"/>
+                                <w:szCs w:val="26"/>
+                              </w:rPr>
+                              <w:t>./t10k-</w:t>
+                            </w:r>
+                            <w:r>
+                              <w:rPr>
+                                <w:rFonts w:ascii="Courier New" w:hAnsi="Courier New" w:cs="Courier New"/>
+                                <w:color w:val="A020F0"/>
+                                <w:sz w:val="20"/>
+                                <w:szCs w:val="26"/>
+                              </w:rPr>
+                              <w:t>labels.idx1-ubyte'</w:t>
                             </w:r>
                             <w:r>
                               <w:rPr>
@@ -11646,7 +12114,25 @@
                           <w:sz w:val="20"/>
                           <w:szCs w:val="26"/>
                         </w:rPr>
-                        <w:t>'train-images.idx3-ubyte'</w:t>
+                        <w:t>'</w:t>
+                      </w:r>
+                      <w:r>
+                        <w:rPr>
+                          <w:rFonts w:ascii="Courier New" w:hAnsi="Courier New" w:cs="Courier New"/>
+                          <w:color w:val="A020F0"/>
+                          <w:sz w:val="20"/>
+                          <w:szCs w:val="26"/>
+                        </w:rPr>
+                        <w:t>./train-</w:t>
+                      </w:r>
+                      <w:r>
+                        <w:rPr>
+                          <w:rFonts w:ascii="Courier New" w:hAnsi="Courier New" w:cs="Courier New"/>
+                          <w:color w:val="A020F0"/>
+                          <w:sz w:val="20"/>
+                          <w:szCs w:val="26"/>
+                        </w:rPr>
+                        <w:t>images.idx3-ubyte'</w:t>
                       </w:r>
                       <w:r>
                         <w:rPr>
@@ -11686,7 +12172,25 @@
                           <w:sz w:val="20"/>
                           <w:szCs w:val="26"/>
                         </w:rPr>
-                        <w:t>'train-labels.idx1-ubyte'</w:t>
+                        <w:t>'</w:t>
+                      </w:r>
+                      <w:r>
+                        <w:rPr>
+                          <w:rFonts w:ascii="Courier New" w:hAnsi="Courier New" w:cs="Courier New"/>
+                          <w:color w:val="A020F0"/>
+                          <w:sz w:val="20"/>
+                          <w:szCs w:val="26"/>
+                        </w:rPr>
+                        <w:t>./train-</w:t>
+                      </w:r>
+                      <w:r>
+                        <w:rPr>
+                          <w:rFonts w:ascii="Courier New" w:hAnsi="Courier New" w:cs="Courier New"/>
+                          <w:color w:val="A020F0"/>
+                          <w:sz w:val="20"/>
+                          <w:szCs w:val="26"/>
+                        </w:rPr>
+                        <w:t>labels.idx1-ubyte'</w:t>
                       </w:r>
                       <w:r>
                         <w:rPr>
@@ -11770,7 +12274,25 @@
                           <w:sz w:val="20"/>
                           <w:szCs w:val="26"/>
                         </w:rPr>
-                        <w:t>'t10k-images.idx3-ubyte'</w:t>
+                        <w:t>'</w:t>
+                      </w:r>
+                      <w:r>
+                        <w:rPr>
+                          <w:rFonts w:ascii="Courier New" w:hAnsi="Courier New" w:cs="Courier New"/>
+                          <w:color w:val="A020F0"/>
+                          <w:sz w:val="20"/>
+                          <w:szCs w:val="26"/>
+                        </w:rPr>
+                        <w:t>./t10k-</w:t>
+                      </w:r>
+                      <w:r>
+                        <w:rPr>
+                          <w:rFonts w:ascii="Courier New" w:hAnsi="Courier New" w:cs="Courier New"/>
+                          <w:color w:val="A020F0"/>
+                          <w:sz w:val="20"/>
+                          <w:szCs w:val="26"/>
+                        </w:rPr>
+                        <w:t>images.idx3-ubyte'</w:t>
                       </w:r>
                       <w:r>
                         <w:rPr>
@@ -11810,7 +12332,25 @@
                           <w:sz w:val="20"/>
                           <w:szCs w:val="26"/>
                         </w:rPr>
-                        <w:t>'t10k-labels.idx1-ubyte'</w:t>
+                        <w:t>'</w:t>
+                      </w:r>
+                      <w:r>
+                        <w:rPr>
+                          <w:rFonts w:ascii="Courier New" w:hAnsi="Courier New" w:cs="Courier New"/>
+                          <w:color w:val="A020F0"/>
+                          <w:sz w:val="20"/>
+                          <w:szCs w:val="26"/>
+                        </w:rPr>
+                        <w:t>./t10k-</w:t>
+                      </w:r>
+                      <w:r>
+                        <w:rPr>
+                          <w:rFonts w:ascii="Courier New" w:hAnsi="Courier New" w:cs="Courier New"/>
+                          <w:color w:val="A020F0"/>
+                          <w:sz w:val="20"/>
+                          <w:szCs w:val="26"/>
+                        </w:rPr>
+                        <w:t>labels.idx1-ubyte'</w:t>
                       </w:r>
                       <w:r>
                         <w:rPr>
@@ -12902,7 +13442,23 @@
                                 <w:color w:val="A020F0"/>
                                 <w:szCs w:val="26"/>
                               </w:rPr>
-                              <w:t>'train-images.idx3-ubyte'</w:t>
+                              <w:t>'</w:t>
+                            </w:r>
+                            <w:r>
+                              <w:rPr>
+                                <w:rFonts w:ascii="Courier New" w:hAnsi="Courier New" w:cs="Courier New"/>
+                                <w:color w:val="A020F0"/>
+                                <w:szCs w:val="26"/>
+                              </w:rPr>
+                              <w:t>./train-</w:t>
+                            </w:r>
+                            <w:r>
+                              <w:rPr>
+                                <w:rFonts w:ascii="Courier New" w:hAnsi="Courier New" w:cs="Courier New"/>
+                                <w:color w:val="A020F0"/>
+                                <w:szCs w:val="26"/>
+                              </w:rPr>
+                              <w:t>images.idx3-ubyte'</w:t>
                             </w:r>
                             <w:r>
                               <w:rPr>
@@ -12939,7 +13495,23 @@
                                 <w:color w:val="A020F0"/>
                                 <w:szCs w:val="26"/>
                               </w:rPr>
-                              <w:t>'train-labels.idx1-ubyte'</w:t>
+                              <w:t>'</w:t>
+                            </w:r>
+                            <w:r>
+                              <w:rPr>
+                                <w:rFonts w:ascii="Courier New" w:hAnsi="Courier New" w:cs="Courier New"/>
+                                <w:color w:val="A020F0"/>
+                                <w:szCs w:val="26"/>
+                              </w:rPr>
+                              <w:t>./train-</w:t>
+                            </w:r>
+                            <w:r>
+                              <w:rPr>
+                                <w:rFonts w:ascii="Courier New" w:hAnsi="Courier New" w:cs="Courier New"/>
+                                <w:color w:val="A020F0"/>
+                                <w:szCs w:val="26"/>
+                              </w:rPr>
+                              <w:t>labels.idx1-ubyte'</w:t>
                             </w:r>
                             <w:r>
                               <w:rPr>
@@ -13018,7 +13590,23 @@
                                 <w:color w:val="A020F0"/>
                                 <w:szCs w:val="26"/>
                               </w:rPr>
-                              <w:t>'t10k-images.idx3-ubyte'</w:t>
+                              <w:t>'</w:t>
+                            </w:r>
+                            <w:r>
+                              <w:rPr>
+                                <w:rFonts w:ascii="Courier New" w:hAnsi="Courier New" w:cs="Courier New"/>
+                                <w:color w:val="A020F0"/>
+                                <w:szCs w:val="26"/>
+                              </w:rPr>
+                              <w:t>./t10k-</w:t>
+                            </w:r>
+                            <w:r>
+                              <w:rPr>
+                                <w:rFonts w:ascii="Courier New" w:hAnsi="Courier New" w:cs="Courier New"/>
+                                <w:color w:val="A020F0"/>
+                                <w:szCs w:val="26"/>
+                              </w:rPr>
+                              <w:t>images.idx3-ubyte'</w:t>
                             </w:r>
                             <w:r>
                               <w:rPr>
@@ -13055,7 +13643,23 @@
                                 <w:color w:val="A020F0"/>
                                 <w:szCs w:val="26"/>
                               </w:rPr>
-                              <w:t>'t10k-labels.idx1-ubyte'</w:t>
+                              <w:t>'</w:t>
+                            </w:r>
+                            <w:r>
+                              <w:rPr>
+                                <w:rFonts w:ascii="Courier New" w:hAnsi="Courier New" w:cs="Courier New"/>
+                                <w:color w:val="A020F0"/>
+                                <w:szCs w:val="26"/>
+                              </w:rPr>
+                              <w:t>./t10k-</w:t>
+                            </w:r>
+                            <w:r>
+                              <w:rPr>
+                                <w:rFonts w:ascii="Courier New" w:hAnsi="Courier New" w:cs="Courier New"/>
+                                <w:color w:val="A020F0"/>
+                                <w:szCs w:val="26"/>
+                              </w:rPr>
+                              <w:t>labels.idx1-ubyte'</w:t>
                             </w:r>
                             <w:r>
                               <w:rPr>
@@ -13642,7 +14246,23 @@
                           <w:color w:val="A020F0"/>
                           <w:szCs w:val="26"/>
                         </w:rPr>
-                        <w:t>'train-images.idx3-ubyte'</w:t>
+                        <w:t>'</w:t>
+                      </w:r>
+                      <w:r>
+                        <w:rPr>
+                          <w:rFonts w:ascii="Courier New" w:hAnsi="Courier New" w:cs="Courier New"/>
+                          <w:color w:val="A020F0"/>
+                          <w:szCs w:val="26"/>
+                        </w:rPr>
+                        <w:t>./train-</w:t>
+                      </w:r>
+                      <w:r>
+                        <w:rPr>
+                          <w:rFonts w:ascii="Courier New" w:hAnsi="Courier New" w:cs="Courier New"/>
+                          <w:color w:val="A020F0"/>
+                          <w:szCs w:val="26"/>
+                        </w:rPr>
+                        <w:t>images.idx3-ubyte'</w:t>
                       </w:r>
                       <w:r>
                         <w:rPr>
@@ -13679,7 +14299,23 @@
                           <w:color w:val="A020F0"/>
                           <w:szCs w:val="26"/>
                         </w:rPr>
-                        <w:t>'train-labels.idx1-ubyte'</w:t>
+                        <w:t>'</w:t>
+                      </w:r>
+                      <w:r>
+                        <w:rPr>
+                          <w:rFonts w:ascii="Courier New" w:hAnsi="Courier New" w:cs="Courier New"/>
+                          <w:color w:val="A020F0"/>
+                          <w:szCs w:val="26"/>
+                        </w:rPr>
+                        <w:t>./train-</w:t>
+                      </w:r>
+                      <w:r>
+                        <w:rPr>
+                          <w:rFonts w:ascii="Courier New" w:hAnsi="Courier New" w:cs="Courier New"/>
+                          <w:color w:val="A020F0"/>
+                          <w:szCs w:val="26"/>
+                        </w:rPr>
+                        <w:t>labels.idx1-ubyte'</w:t>
                       </w:r>
                       <w:r>
                         <w:rPr>
@@ -13758,7 +14394,23 @@
                           <w:color w:val="A020F0"/>
                           <w:szCs w:val="26"/>
                         </w:rPr>
-                        <w:t>'t10k-images.idx3-ubyte'</w:t>
+                        <w:t>'</w:t>
+                      </w:r>
+                      <w:r>
+                        <w:rPr>
+                          <w:rFonts w:ascii="Courier New" w:hAnsi="Courier New" w:cs="Courier New"/>
+                          <w:color w:val="A020F0"/>
+                          <w:szCs w:val="26"/>
+                        </w:rPr>
+                        <w:t>./t10k-</w:t>
+                      </w:r>
+                      <w:r>
+                        <w:rPr>
+                          <w:rFonts w:ascii="Courier New" w:hAnsi="Courier New" w:cs="Courier New"/>
+                          <w:color w:val="A020F0"/>
+                          <w:szCs w:val="26"/>
+                        </w:rPr>
+                        <w:t>images.idx3-ubyte'</w:t>
                       </w:r>
                       <w:r>
                         <w:rPr>
@@ -13795,7 +14447,23 @@
                           <w:color w:val="A020F0"/>
                           <w:szCs w:val="26"/>
                         </w:rPr>
-                        <w:t>'t10k-labels.idx1-ubyte'</w:t>
+                        <w:t>'</w:t>
+                      </w:r>
+                      <w:r>
+                        <w:rPr>
+                          <w:rFonts w:ascii="Courier New" w:hAnsi="Courier New" w:cs="Courier New"/>
+                          <w:color w:val="A020F0"/>
+                          <w:szCs w:val="26"/>
+                        </w:rPr>
+                        <w:t>./t10k-</w:t>
+                      </w:r>
+                      <w:r>
+                        <w:rPr>
+                          <w:rFonts w:ascii="Courier New" w:hAnsi="Courier New" w:cs="Courier New"/>
+                          <w:color w:val="A020F0"/>
+                          <w:szCs w:val="26"/>
+                        </w:rPr>
+                        <w:t>labels.idx1-ubyte'</w:t>
                       </w:r>
                       <w:r>
                         <w:rPr>

</xml_diff>